<commit_message>
Source code refactoring, add tests.
</commit_message>
<xml_diff>
--- a/docs/Dokumentacja do projektu.docx
+++ b/docs/Dokumentacja do projektu.docx
@@ -24,20 +24,36 @@
     <w:p>
       <w:pPr>
         <w:pStyle w:val="Tytu"/>
-      </w:pPr>
-      <w:r>
-        <w:t>Temat: Narzędzie do tworzenia cech typu Haar</w:t>
-      </w:r>
-      <w:r>
+        <w:rPr>
+          <w:b/>
+        </w:rPr>
+      </w:pPr>
+      <w:r>
+        <w:rPr>
+          <w:b/>
+        </w:rPr>
+        <w:t>Narzędzie do tworzenia cech typu Haar</w:t>
+      </w:r>
+      <w:r>
+        <w:rPr>
+          <w:b/>
+        </w:rPr>
         <w:t>’</w:t>
       </w:r>
       <w:r>
+        <w:rPr>
+          <w:b/>
+        </w:rPr>
         <w:t>a</w:t>
       </w:r>
       <w:r>
+        <w:rPr>
+          <w:b/>
+        </w:rPr>
         <w:t>.</w:t>
       </w:r>
     </w:p>
+    <w:p/>
     <w:p/>
     <w:p>
       <w:pPr>
@@ -162,6 +178,7 @@
         <w:t>Obraz scałkowany</w:t>
       </w:r>
     </w:p>
+    <w:p/>
     <w:p>
       <w:r>
         <w:t xml:space="preserve">Powtarzanie operacji obliczania wartości cechy </w:t>
@@ -734,7 +751,37 @@
         <w:ind w:firstLine="992"/>
       </w:pPr>
       <w:r>
-        <w:t>Drugą przyczyną dla którego tworzymy integralImage z paddingiem jest uproszczenie oraz przyśpieszenie obliczeń. Obraz scałkowany jest używany do obliczenia wartości sumy każdego możliwego prostokąta (jest to suma dwóch punktów narożnych minus suma dwóch innych punktów narożnych). Odległość pomiędzy punktami narożnymi jest dokładnie wielkością prostokąta dla którego chcemy obliczyć sumę. Dla przykładu jeżeli rozpatrujemy prostokąt o szerokości 5 pixeli wtedy odwołujemy się do punktów SAT[y][x] oraz SAT[y][x+5]. W przypadku gdy prostokąt zajmuję dokładnie cały obraz, SAT bez paddingu może powodować wykroczenie indexów o 1, żeby temu zapobiec metoda pobierająca wartość sumy dla prostokąt musi sprawdzać indeksy a co za tym idzie będzie wolniejsza ponieważ musi używać warunków if które są sprawdzają czy indeks jest w przedziale co jest kosztowniejsze niż 4 pobrania z tablicy.</w:t>
+        <w:t xml:space="preserve">Drugą przyczyną dla którego tworzymy integralImage z paddingiem jest uproszczenie oraz przyśpieszenie obliczeń. Obraz scałkowany jest używany do obliczenia wartości sumy każdego możliwego prostokąta (jest to suma dwóch punktów narożnych minus suma dwóch innych punktów narożnych). Odległość pomiędzy punktami narożnymi jest dokładnie wielkością </w:t>
+      </w:r>
+      <w:r>
+        <w:t>prostokąta,</w:t>
+      </w:r>
+      <w:r>
+        <w:t xml:space="preserve"> dla którego chcemy obliczyć sumę. Dla </w:t>
+      </w:r>
+      <w:r>
+        <w:t>przykładu,</w:t>
+      </w:r>
+      <w:r>
+        <w:t xml:space="preserve"> jeżeli rozpatrujemy prostokąt o szerokości 5 pixeli wtedy odwołujemy się do punktów SAT[y][x] oraz SAT[y][x+5]. W </w:t>
+      </w:r>
+      <w:r>
+        <w:t>przypadku,</w:t>
+      </w:r>
+      <w:r>
+        <w:t xml:space="preserve"> gdy prostokąt zajmuję dokładnie cały obraz, SAT bez paddingu może powodować wykroczenie indexów o 1, żeby temu zapobiec metoda pobierająca wartość sumy dla prostokąt</w:t>
+      </w:r>
+      <w:r>
+        <w:t>a</w:t>
+      </w:r>
+      <w:r>
+        <w:t xml:space="preserve"> musi sprawdzać indeksy a co za tym idzie będzie </w:t>
+      </w:r>
+      <w:r>
+        <w:t>wolniejsza,</w:t>
+      </w:r>
+      <w:r>
+        <w:t xml:space="preserve"> ponieważ musi używać warunków if które są sprawdzają czy indeks jest w przedziale co jest kosztowniejsze niż 4 pobrania z tablicy.</w:t>
       </w:r>
     </w:p>
     <w:p/>
@@ -850,7 +897,7 @@
           <w:rFonts w:ascii="Consolas" w:hAnsi="Consolas"/>
           <w:lang w:val="en-US"/>
         </w:rPr>
-        <w:t>RSAT(P0)</w:t>
+        <w:t>SAT(P0)</w:t>
       </w:r>
     </w:p>
     <w:p>
@@ -879,7 +926,7 @@
           <w:rFonts w:ascii="Consolas" w:hAnsi="Consolas"/>
           <w:lang w:val="en-US"/>
         </w:rPr>
-        <w:t>RSAT(P</w:t>
+        <w:t>SAT(P</w:t>
       </w:r>
       <w:r>
         <w:rPr>
@@ -922,7 +969,7 @@
           <w:rFonts w:ascii="Consolas" w:hAnsi="Consolas"/>
           <w:lang w:val="en-US"/>
         </w:rPr>
-        <w:t>RSAT(P1)</w:t>
+        <w:t>SAT(P1)</w:t>
       </w:r>
     </w:p>
     <w:p>
@@ -948,7 +995,7 @@
         <w:rPr>
           <w:rFonts w:ascii="Consolas" w:hAnsi="Consolas"/>
         </w:rPr>
-        <w:t>RSAT(P2)</w:t>
+        <w:t>SAT(P2)</w:t>
       </w:r>
     </w:p>
     <w:p>
@@ -1806,40 +1853,50 @@
     </w:p>
     <w:p/>
     <w:p/>
+    <w:p>
+      <w:pPr>
+        <w:pStyle w:val="Nagwek1"/>
+      </w:pPr>
+      <w:r>
+        <w:t>Funkcjonalność</w:t>
+      </w:r>
+    </w:p>
     <w:p/>
     <w:p>
-      <w:pPr>
-        <w:pStyle w:val="Nagwek1"/>
-      </w:pPr>
-      <w:r>
-        <w:t>Funkcjonalność</w:t>
+      <w:r>
+        <w:t xml:space="preserve">Pierwszym krokiem działania programu jest otworzenie obrazu wejściowego (domyślnie otwiera obraz sample.jpg znajdujący się w katalogu startowym programu). Następnie </w:t>
+      </w:r>
+      <w:r>
+        <w:t xml:space="preserve">program </w:t>
+      </w:r>
+      <w:r>
+        <w:t xml:space="preserve">konwertuje obraz do skali szarości, tak aby pojedynczy piksel opisany był wartością z przedziału [0..255], gdzie 0 oznacza kolor czarny a 255 kolor biały. </w:t>
+      </w:r>
+      <w:r>
+        <w:t>Dla wczytanego obrazu, aplikacja oblicza 3 obrazy scałkowane (suma pikseli, suma kwadratów pikseli, suma obróconych pikseli). Rysowany jest prostokąt o wymiarach (w,h : 100, 50) oraz punkt startowy i umieszczane są na obszarze rysowania.</w:t>
       </w:r>
     </w:p>
     <w:p/>
     <w:p>
       <w:r>
-        <w:t xml:space="preserve">Pierwszym krokiem działania programu jest otworzenie obrazu wejściowego (domyślnie otwiera obraz sample.jpg znajdujący się w katalogu startowym programu). Następnie </w:t>
-      </w:r>
-      <w:r>
-        <w:t xml:space="preserve">program </w:t>
-      </w:r>
-      <w:r>
-        <w:t xml:space="preserve">konwertuje obraz do skali szarości, tak aby pojedynczy piksel opisany był wartością z przedziału [0..255], gdzie 0 oznacza kolor czarny a 255 kolor biały. </w:t>
-      </w:r>
-      <w:r>
-        <w:t>Dla wczytanego obrazu, aplikacja oblicza 3 obrazy scałkowane (suma pikseli, suma kwadratów pikseli, suma obróconych pikseli). Rysowany jest prostokąt o wymiarach (w,h : 100, 50) oraz punkt startowy i umieszczane są na obszarze rysowania.</w:t>
-      </w:r>
-    </w:p>
-    <w:p/>
-    <w:p>
-      <w:r>
-        <w:t>Użytkownik może zmienić jego pozycję ruchem przeciągania elementu znanym z różnych programów komputerowych. Najeżdżając na krawędź może zmienić szerokość, wysokość danego prostokąta. Istnieje także możliwość zmiany pozycji punktu początkowego poprzez analogiczny ruch myszką.</w:t>
+        <w:t>Użytkownik może zmienić jego pozycję ruchem przeciągania elementu znanym z różnych programów komputerowych. Najeżdżając na krawędź może zmienić szerokość, wysokość danego prostokąta. Istnieje także możliwość zmiany pozycji punktu początkow</w:t>
+      </w:r>
+      <w:bookmarkStart w:id="0" w:name="_GoBack"/>
+      <w:bookmarkEnd w:id="0"/>
+      <w:r>
+        <w:t>ego poprzez analogiczny ruch myszką.</w:t>
       </w:r>
       <w:r>
         <w:t xml:space="preserve"> Użytkownik może także przypisać kolor wypełnienia obszaru prostokąta w celu szybkiej identyfikacji wzrokowej.</w:t>
       </w:r>
       <w:r>
-        <w:t xml:space="preserve"> Dla zaznaczonego prostokąta na liście prostokątów znajdującej się po prawej stronie interfejsu, aktualizowane są na bieżąco położenia poszczególnych punktów prostokąta, oraz jego parametry takie jak ilość pikseli w obszarze, suma pikseli, szerokość wysokość.</w:t>
+        <w:t xml:space="preserve"> Dla zaznaczonego prostokąta na liście prostokątów znajdującej się po prawej stronie interfejsu, aktualizowane są na bieżąco położenia poszczególnych punktów </w:t>
+      </w:r>
+      <w:r>
+        <w:t>prostokąta</w:t>
+      </w:r>
+      <w:r>
+        <w:t xml:space="preserve"> oraz jego parametry takie jak ilość pikseli w obszarze, suma pikseli, szerokość wysokość.</w:t>
       </w:r>
     </w:p>
     <w:p/>
@@ -4631,10 +4688,7 @@
         <w:t xml:space="preserve">plik </w:t>
       </w:r>
       <w:r>
-        <w:t>wynikowy</w:t>
-      </w:r>
-      <w:r>
-        <w:t xml:space="preserve"> </w:t>
+        <w:t xml:space="preserve">wynikowy </w:t>
       </w:r>
       <w:r>
         <w:t>XML</w:t>
@@ -4665,7 +4719,19 @@
     <w:p/>
     <w:p>
       <w:r>
-        <w:t>Aplikacja została stworzona przy użyciu platformy Java w wersji 1.8. Framework tworzący interfejs użytkownika to JavaFX.</w:t>
+        <w:t>Aplikacja została stworzona przy użyciu platformy Java w wersji</w:t>
+      </w:r>
+      <w:r>
+        <w:t xml:space="preserve"> </w:t>
+      </w:r>
+      <w:r>
+        <w:t>8. Framework tworzący interfejs użytkownika to JavaFX</w:t>
+      </w:r>
+      <w:r>
+        <w:t xml:space="preserve"> 8</w:t>
+      </w:r>
+      <w:r>
+        <w:t>.</w:t>
       </w:r>
       <w:r>
         <w:t xml:space="preserve"> Do obliczania Integral image</w:t>
@@ -4701,16 +4767,23 @@
       <w:pPr>
         <w:jc w:val="center"/>
       </w:pPr>
-      <w:bookmarkStart w:id="0" w:name="_GoBack"/>
       <w:r>
         <w:rPr>
           <w:noProof/>
           <w:lang w:eastAsia="pl-PL"/>
         </w:rPr>
         <w:drawing>
-          <wp:inline distT="0" distB="0" distL="0" distR="0">
+          <wp:anchor distT="0" distB="0" distL="114300" distR="114300" simplePos="0" relativeHeight="251675648" behindDoc="0" locked="0" layoutInCell="1" allowOverlap="1">
+            <wp:simplePos x="0" y="0"/>
+            <wp:positionH relativeFrom="margin">
+              <wp:align>right</wp:align>
+            </wp:positionH>
+            <wp:positionV relativeFrom="paragraph">
+              <wp:posOffset>224613</wp:posOffset>
+            </wp:positionV>
             <wp:extent cx="5753100" cy="4867275"/>
             <wp:effectExtent l="0" t="0" r="0" b="9525"/>
+            <wp:wrapSquare wrapText="bothSides"/>
             <wp:docPr id="8" name="Obraz 8"/>
             <wp:cNvGraphicFramePr>
               <a:graphicFrameLocks xmlns:a="http://schemas.openxmlformats.org/drawingml/2006/main" noChangeAspect="1"/>
@@ -4753,11 +4826,11 @@
                 </pic:pic>
               </a:graphicData>
             </a:graphic>
-          </wp:inline>
+          </wp:anchor>
         </w:drawing>
       </w:r>
-      <w:bookmarkEnd w:id="0"/>
-    </w:p>
+    </w:p>
+    <w:p/>
     <w:p>
       <w:r>
         <w:t>Na zrzucie ekranu zaznaczone są:</w:t>
@@ -4830,6 +4903,11 @@
     </w:p>
     <w:p>
       <w:pPr>
+        <w:ind w:left="0"/>
+      </w:pPr>
+    </w:p>
+    <w:p>
+      <w:pPr>
         <w:pStyle w:val="Akapitzlist"/>
         <w:numPr>
           <w:ilvl w:val="0"/>
@@ -4861,7 +4939,6 @@
         </w:numPr>
       </w:pPr>
       <w:r>
-        <w:lastRenderedPageBreak/>
         <w:t>Dane prostokąta</w:t>
       </w:r>
     </w:p>
@@ -5149,6 +5226,21 @@
       <w:pPr>
         <w:ind w:left="0"/>
       </w:pPr>
+    </w:p>
+    <w:p>
+      <w:pPr>
+        <w:ind w:left="0"/>
+      </w:pPr>
+    </w:p>
+    <w:p>
+      <w:pPr>
+        <w:ind w:left="0"/>
+      </w:pPr>
+    </w:p>
+    <w:p>
+      <w:pPr>
+        <w:ind w:left="0"/>
+      </w:pPr>
       <w:r>
         <w:t>Bibliografia:</w:t>
       </w:r>
@@ -5212,6 +5304,7 @@
         <w:rPr>
           <w:lang w:val="en-US"/>
         </w:rPr>
+        <w:lastRenderedPageBreak/>
         <w:t>Empirical Analysis of Detection Cascades of Boosted Classifiers for Rapid Object</w:t>
       </w:r>
       <w:r>
@@ -6311,6 +6404,7 @@
     <w:lsdException w:name="HTML Sample" w:semiHidden="1" w:unhideWhenUsed="1"/>
     <w:lsdException w:name="HTML Typewriter" w:semiHidden="1" w:unhideWhenUsed="1"/>
     <w:lsdException w:name="HTML Variable" w:semiHidden="1" w:unhideWhenUsed="1"/>
+    <w:lsdException w:name="Normal Table" w:semiHidden="1" w:unhideWhenUsed="1"/>
     <w:lsdException w:name="annotation subject" w:semiHidden="1" w:unhideWhenUsed="1"/>
     <w:lsdException w:name="No List" w:semiHidden="1" w:unhideWhenUsed="1"/>
     <w:lsdException w:name="Outline List 1" w:semiHidden="1" w:unhideWhenUsed="1"/>
@@ -6357,8 +6451,10 @@
     <w:lsdException w:name="Table Subtle 2" w:semiHidden="1" w:unhideWhenUsed="1"/>
     <w:lsdException w:name="Table Web 1" w:semiHidden="1" w:unhideWhenUsed="1"/>
     <w:lsdException w:name="Table Web 2" w:semiHidden="1" w:unhideWhenUsed="1"/>
+    <w:lsdException w:name="Table Web 3" w:semiHidden="1" w:unhideWhenUsed="1"/>
     <w:lsdException w:name="Balloon Text" w:semiHidden="1" w:unhideWhenUsed="1"/>
     <w:lsdException w:name="Table Grid" w:uiPriority="39"/>
+    <w:lsdException w:name="Table Theme" w:semiHidden="1" w:unhideWhenUsed="1"/>
     <w:lsdException w:name="Placeholder Text" w:semiHidden="1"/>
     <w:lsdException w:name="No Spacing" w:uiPriority="1" w:qFormat="1"/>
     <w:lsdException w:name="Light Shading" w:uiPriority="60"/>
@@ -6618,7 +6714,6 @@
   <w:style w:type="character" w:default="1" w:styleId="Domylnaczcionkaakapitu">
     <w:name w:val="Default Paragraph Font"/>
     <w:uiPriority w:val="1"/>
-    <w:semiHidden/>
     <w:unhideWhenUsed/>
   </w:style>
   <w:style w:type="table" w:default="1" w:styleId="Standardowy">
@@ -7103,7 +7198,7 @@
 </file>
 
 <file path=customXml/itemProps1.xml><?xml version="1.0" encoding="utf-8"?>
-<ds:datastoreItem xmlns:ds="http://schemas.openxmlformats.org/officeDocument/2006/customXml" ds:itemID="{F33919F4-205E-4872-8ABB-EF0A8536DB05}">
+<ds:datastoreItem xmlns:ds="http://schemas.openxmlformats.org/officeDocument/2006/customXml" ds:itemID="{5EFADCBF-3410-4F98-9AC7-8EDE91AAD021}">
   <ds:schemaRefs>
     <ds:schemaRef ds:uri="http://schemas.openxmlformats.org/officeDocument/2006/bibliography"/>
   </ds:schemaRefs>

</xml_diff>